<commit_message>
location code for competitor and release, cancellation after release, drag and drop in group
</commit_message>
<xml_diff>
--- a/_documents/demo updates/System update - with comments from Bryan.docx
+++ b/_documents/demo updates/System update - with comments from Bryan.docx
@@ -1323,10 +1323,10 @@
         <w:tblStyle w:val="TableGrid"/>
         <w:tblW w:w="9349" w:type="dxa"/>
         <w:jc w:val="left"/>
-        <w:tblInd w:w="-40" w:type="dxa"/>
+        <w:tblInd w:w="-45" w:type="dxa"/>
         <w:tblCellMar>
           <w:top w:w="0" w:type="dxa"/>
-          <w:left w:w="68" w:type="dxa"/>
+          <w:left w:w="63" w:type="dxa"/>
           <w:bottom w:w="0" w:type="dxa"/>
           <w:right w:w="108" w:type="dxa"/>
         </w:tblCellMar>
@@ -1347,7 +1347,7 @@
             <w:tcBorders/>
             <w:shd w:color="auto" w:fill="auto" w:val="clear"/>
             <w:tcMar>
-              <w:left w:w="68" w:type="dxa"/>
+              <w:left w:w="63" w:type="dxa"/>
             </w:tcMar>
           </w:tcPr>
           <w:p>
@@ -1374,7 +1374,7 @@
             <w:tcBorders/>
             <w:shd w:color="auto" w:fill="auto" w:val="clear"/>
             <w:tcMar>
-              <w:left w:w="68" w:type="dxa"/>
+              <w:left w:w="63" w:type="dxa"/>
             </w:tcMar>
           </w:tcPr>
           <w:p>
@@ -1401,7 +1401,7 @@
             <w:tcBorders/>
             <w:shd w:color="auto" w:fill="auto" w:val="clear"/>
             <w:tcMar>
-              <w:left w:w="68" w:type="dxa"/>
+              <w:left w:w="63" w:type="dxa"/>
             </w:tcMar>
           </w:tcPr>
           <w:p>
@@ -1428,7 +1428,7 @@
             <w:tcBorders/>
             <w:shd w:color="auto" w:fill="auto" w:val="clear"/>
             <w:tcMar>
-              <w:left w:w="68" w:type="dxa"/>
+              <w:left w:w="63" w:type="dxa"/>
             </w:tcMar>
           </w:tcPr>
           <w:p>
@@ -1455,7 +1455,7 @@
             <w:tcBorders/>
             <w:shd w:color="auto" w:fill="auto" w:val="clear"/>
             <w:tcMar>
-              <w:left w:w="68" w:type="dxa"/>
+              <w:left w:w="63" w:type="dxa"/>
             </w:tcMar>
           </w:tcPr>
           <w:p>
@@ -1485,7 +1485,7 @@
             <w:tcBorders/>
             <w:shd w:color="auto" w:fill="auto" w:val="clear"/>
             <w:tcMar>
-              <w:left w:w="68" w:type="dxa"/>
+              <w:left w:w="63" w:type="dxa"/>
             </w:tcMar>
           </w:tcPr>
           <w:p>
@@ -1506,7 +1506,7 @@
             <w:tcBorders/>
             <w:shd w:color="auto" w:fill="auto" w:val="clear"/>
             <w:tcMar>
-              <w:left w:w="68" w:type="dxa"/>
+              <w:left w:w="63" w:type="dxa"/>
             </w:tcMar>
           </w:tcPr>
           <w:p>
@@ -1527,7 +1527,7 @@
             <w:tcBorders/>
             <w:shd w:color="auto" w:fill="auto" w:val="clear"/>
             <w:tcMar>
-              <w:left w:w="68" w:type="dxa"/>
+              <w:left w:w="63" w:type="dxa"/>
             </w:tcMar>
           </w:tcPr>
           <w:p>
@@ -1548,7 +1548,7 @@
             <w:tcBorders/>
             <w:shd w:color="auto" w:fill="auto" w:val="clear"/>
             <w:tcMar>
-              <w:left w:w="68" w:type="dxa"/>
+              <w:left w:w="63" w:type="dxa"/>
             </w:tcMar>
           </w:tcPr>
           <w:p>
@@ -1575,7 +1575,7 @@
             <w:tcBorders/>
             <w:shd w:color="auto" w:fill="auto" w:val="clear"/>
             <w:tcMar>
-              <w:left w:w="68" w:type="dxa"/>
+              <w:left w:w="63" w:type="dxa"/>
             </w:tcMar>
           </w:tcPr>
           <w:p>
@@ -1599,7 +1599,7 @@
             <w:tcBorders/>
             <w:shd w:color="auto" w:fill="auto" w:val="clear"/>
             <w:tcMar>
-              <w:left w:w="68" w:type="dxa"/>
+              <w:left w:w="63" w:type="dxa"/>
             </w:tcMar>
           </w:tcPr>
           <w:p>
@@ -1620,7 +1620,7 @@
             <w:tcBorders/>
             <w:shd w:color="auto" w:fill="auto" w:val="clear"/>
             <w:tcMar>
-              <w:left w:w="68" w:type="dxa"/>
+              <w:left w:w="63" w:type="dxa"/>
             </w:tcMar>
           </w:tcPr>
           <w:p>
@@ -1641,7 +1641,7 @@
             <w:tcBorders/>
             <w:shd w:color="auto" w:fill="auto" w:val="clear"/>
             <w:tcMar>
-              <w:left w:w="68" w:type="dxa"/>
+              <w:left w:w="63" w:type="dxa"/>
             </w:tcMar>
           </w:tcPr>
           <w:p>
@@ -1662,7 +1662,7 @@
             <w:tcBorders/>
             <w:shd w:color="auto" w:fill="auto" w:val="clear"/>
             <w:tcMar>
-              <w:left w:w="68" w:type="dxa"/>
+              <w:left w:w="63" w:type="dxa"/>
             </w:tcMar>
           </w:tcPr>
           <w:p>
@@ -1689,7 +1689,7 @@
             <w:tcBorders/>
             <w:shd w:color="auto" w:fill="auto" w:val="clear"/>
             <w:tcMar>
-              <w:left w:w="68" w:type="dxa"/>
+              <w:left w:w="63" w:type="dxa"/>
             </w:tcMar>
           </w:tcPr>
           <w:p>
@@ -1713,7 +1713,7 @@
             <w:tcBorders/>
             <w:shd w:color="auto" w:fill="auto" w:val="clear"/>
             <w:tcMar>
-              <w:left w:w="68" w:type="dxa"/>
+              <w:left w:w="63" w:type="dxa"/>
             </w:tcMar>
           </w:tcPr>
           <w:p>
@@ -1733,7 +1733,7 @@
             <w:tcBorders/>
             <w:shd w:color="auto" w:fill="auto" w:val="clear"/>
             <w:tcMar>
-              <w:left w:w="68" w:type="dxa"/>
+              <w:left w:w="63" w:type="dxa"/>
             </w:tcMar>
           </w:tcPr>
           <w:p>
@@ -1753,7 +1753,7 @@
             <w:tcBorders/>
             <w:shd w:color="auto" w:fill="auto" w:val="clear"/>
             <w:tcMar>
-              <w:left w:w="68" w:type="dxa"/>
+              <w:left w:w="63" w:type="dxa"/>
             </w:tcMar>
           </w:tcPr>
           <w:p>
@@ -1774,7 +1774,7 @@
             <w:tcBorders/>
             <w:shd w:color="auto" w:fill="auto" w:val="clear"/>
             <w:tcMar>
-              <w:left w:w="68" w:type="dxa"/>
+              <w:left w:w="63" w:type="dxa"/>
             </w:tcMar>
           </w:tcPr>
           <w:p>
@@ -1795,7 +1795,7 @@
             <w:tcBorders/>
             <w:shd w:color="auto" w:fill="auto" w:val="clear"/>
             <w:tcMar>
-              <w:left w:w="68" w:type="dxa"/>
+              <w:left w:w="63" w:type="dxa"/>
             </w:tcMar>
           </w:tcPr>
           <w:p>
@@ -1819,7 +1819,7 @@
             <w:tcBorders/>
             <w:shd w:color="auto" w:fill="auto" w:val="clear"/>
             <w:tcMar>
-              <w:left w:w="68" w:type="dxa"/>
+              <w:left w:w="63" w:type="dxa"/>
             </w:tcMar>
           </w:tcPr>
           <w:p>
@@ -1840,7 +1840,7 @@
             <w:tcBorders/>
             <w:shd w:color="auto" w:fill="auto" w:val="clear"/>
             <w:tcMar>
-              <w:left w:w="68" w:type="dxa"/>
+              <w:left w:w="63" w:type="dxa"/>
             </w:tcMar>
           </w:tcPr>
           <w:p>
@@ -1861,7 +1861,7 @@
             <w:tcBorders/>
             <w:shd w:color="auto" w:fill="auto" w:val="clear"/>
             <w:tcMar>
-              <w:left w:w="68" w:type="dxa"/>
+              <w:left w:w="63" w:type="dxa"/>
             </w:tcMar>
           </w:tcPr>
           <w:p>
@@ -1882,7 +1882,7 @@
             <w:tcBorders/>
             <w:shd w:color="auto" w:fill="auto" w:val="clear"/>
             <w:tcMar>
-              <w:left w:w="68" w:type="dxa"/>
+              <w:left w:w="63" w:type="dxa"/>
             </w:tcMar>
           </w:tcPr>
           <w:p>
@@ -1903,7 +1903,7 @@
             <w:tcBorders/>
             <w:shd w:color="auto" w:fill="auto" w:val="clear"/>
             <w:tcMar>
-              <w:left w:w="68" w:type="dxa"/>
+              <w:left w:w="63" w:type="dxa"/>
             </w:tcMar>
           </w:tcPr>
           <w:p>
@@ -2325,7 +2325,31 @@
       </w:pPr>
       <w:r>
         <w:rPr/>
-        <w:t>Add “Renew” – this refers to previously fully paid accounts and wanted to avail loans.</w:t>
+        <w:t xml:space="preserve">Add “Renew” – this refers to previously fully paid accounts and wanted to avail loans. </w:t>
+      </w:r>
+      <w:bookmarkStart w:id="2" w:name="__DdeLink__251_8450011982"/>
+      <w:r>
+        <w:rPr>
+          <w:color w:val="3333FF"/>
+        </w:rPr>
+        <w:t>(</w:t>
+      </w:r>
+      <w:r>
+        <w:rPr>
+          <w:color w:val="3333FF"/>
+        </w:rPr>
+        <w:t>is this for reporting purposes? If so, no need to do this.</w:t>
+      </w:r>
+      <w:r>
+        <w:rPr>
+          <w:color w:val="3333FF"/>
+        </w:rPr>
+        <w:t>)</w:t>
+      </w:r>
+      <w:bookmarkEnd w:id="2"/>
+      <w:r>
+        <w:rPr/>
+        <w:t xml:space="preserve"> </w:t>
       </w:r>
     </w:p>
     <w:p>
@@ -2375,14 +2399,16 @@
         <w:rPr/>
         <w:t xml:space="preserve">Show client Net Take Home Pay in Client details under loan record for approval purposes. </w:t>
       </w:r>
-      <w:bookmarkStart w:id="2" w:name="__DdeLink__251_845001198"/>
+      <w:bookmarkStart w:id="3" w:name="__DdeLink__263_46480473"/>
+      <w:bookmarkStart w:id="4" w:name="__DdeLink__251_845001198"/>
       <w:r>
         <w:rPr>
           <w:color w:val="3333FF"/>
         </w:rPr>
         <w:t>(done)</w:t>
       </w:r>
-      <w:bookmarkEnd w:id="2"/>
+      <w:bookmarkEnd w:id="4"/>
+      <w:bookmarkEnd w:id="3"/>
       <w:r>
         <w:rPr/>
         <w:t xml:space="preserve"> </w:t>
@@ -2441,7 +2467,31 @@
       </w:pPr>
       <w:r>
         <w:rPr/>
-        <w:t>Send also documents to the releasing branch if the client is in another branch and ready for printing.</w:t>
+        <w:t xml:space="preserve">Send also documents to the releasing branch if the client is in another branch and ready for printing. </w:t>
+      </w:r>
+      <w:bookmarkStart w:id="5" w:name="__DdeLink__251_8450011981"/>
+      <w:r>
+        <w:rPr>
+          <w:color w:val="3333FF"/>
+        </w:rPr>
+        <w:t>(</w:t>
+      </w:r>
+      <w:r>
+        <w:rPr>
+          <w:color w:val="3333FF"/>
+        </w:rPr>
+        <w:t>what documents?</w:t>
+      </w:r>
+      <w:r>
+        <w:rPr>
+          <w:color w:val="3333FF"/>
+        </w:rPr>
+        <w:t>)</w:t>
+      </w:r>
+      <w:bookmarkEnd w:id="5"/>
+      <w:r>
+        <w:rPr/>
+        <w:t xml:space="preserve"> </w:t>
       </w:r>
     </w:p>
     <w:p>
@@ -2509,14 +2559,14 @@
         <w:rPr/>
         <w:t xml:space="preserve">Alert shall be made for actual releases not equal to the approved amount but should not be released beyond the approved amount. </w:t>
       </w:r>
-      <w:bookmarkStart w:id="3" w:name="__DdeLink__255_1224131686"/>
+      <w:bookmarkStart w:id="6" w:name="__DdeLink__255_1224131686"/>
       <w:r>
         <w:rPr>
           <w:color w:val="3333FF"/>
         </w:rPr>
         <w:t>(done)</w:t>
       </w:r>
-      <w:bookmarkEnd w:id="3"/>
+      <w:bookmarkEnd w:id="6"/>
       <w:r>
         <w:rPr/>
         <w:t xml:space="preserve"> </w:t>
@@ -2535,7 +2585,19 @@
       </w:pPr>
       <w:r>
         <w:rPr/>
-        <w:t>Cancellation of transactions even after actual releases</w:t>
+        <w:t xml:space="preserve">Cancellation of transactions even after actual releases </w:t>
+      </w:r>
+      <w:bookmarkStart w:id="7" w:name="__DdeLink__255_12241316861"/>
+      <w:r>
+        <w:rPr>
+          <w:color w:val="3333FF"/>
+        </w:rPr>
+        <w:t>(done)</w:t>
+      </w:r>
+      <w:bookmarkEnd w:id="7"/>
+      <w:r>
+        <w:rPr/>
+        <w:t xml:space="preserve"> </w:t>
       </w:r>
     </w:p>
     <w:sectPr>

</xml_diff>

<commit_message>
added warning box, added ratio option to loan charges, bug fixes, etc.
</commit_message>
<xml_diff>
--- a/_documents/demo updates/System update - with comments from Bryan.docx
+++ b/_documents/demo updates/System update - with comments from Bryan.docx
@@ -466,7 +466,13 @@
       </w:pPr>
       <w:r>
         <w:rPr/>
-        <w:t>Approval should not be saved if no recommendations or if approved amount is more than the recommended amount, it shall require override and with short explanation why such application was approved beyond the recommended amount.</w:t>
+        <w:t xml:space="preserve">Approval should not be saved if no recommendations or if approved amount is more than the recommended amount, it shall require override and with short explanation why such application was approved beyond the recommended amount. </w:t>
+      </w:r>
+      <w:r>
+        <w:rPr>
+          <w:color w:val="3333FF"/>
+        </w:rPr>
+        <w:t>(done)</w:t>
       </w:r>
     </w:p>
     <w:p>
@@ -1323,10 +1329,10 @@
         <w:tblStyle w:val="TableGrid"/>
         <w:tblW w:w="9349" w:type="dxa"/>
         <w:jc w:val="left"/>
-        <w:tblInd w:w="-45" w:type="dxa"/>
+        <w:tblInd w:w="-55" w:type="dxa"/>
         <w:tblCellMar>
           <w:top w:w="0" w:type="dxa"/>
-          <w:left w:w="63" w:type="dxa"/>
+          <w:left w:w="53" w:type="dxa"/>
           <w:bottom w:w="0" w:type="dxa"/>
           <w:right w:w="108" w:type="dxa"/>
         </w:tblCellMar>
@@ -1347,7 +1353,7 @@
             <w:tcBorders/>
             <w:shd w:color="auto" w:fill="auto" w:val="clear"/>
             <w:tcMar>
-              <w:left w:w="63" w:type="dxa"/>
+              <w:left w:w="53" w:type="dxa"/>
             </w:tcMar>
           </w:tcPr>
           <w:p>
@@ -1374,7 +1380,7 @@
             <w:tcBorders/>
             <w:shd w:color="auto" w:fill="auto" w:val="clear"/>
             <w:tcMar>
-              <w:left w:w="63" w:type="dxa"/>
+              <w:left w:w="53" w:type="dxa"/>
             </w:tcMar>
           </w:tcPr>
           <w:p>
@@ -1401,7 +1407,7 @@
             <w:tcBorders/>
             <w:shd w:color="auto" w:fill="auto" w:val="clear"/>
             <w:tcMar>
-              <w:left w:w="63" w:type="dxa"/>
+              <w:left w:w="53" w:type="dxa"/>
             </w:tcMar>
           </w:tcPr>
           <w:p>
@@ -1428,7 +1434,7 @@
             <w:tcBorders/>
             <w:shd w:color="auto" w:fill="auto" w:val="clear"/>
             <w:tcMar>
-              <w:left w:w="63" w:type="dxa"/>
+              <w:left w:w="53" w:type="dxa"/>
             </w:tcMar>
           </w:tcPr>
           <w:p>
@@ -1455,7 +1461,7 @@
             <w:tcBorders/>
             <w:shd w:color="auto" w:fill="auto" w:val="clear"/>
             <w:tcMar>
-              <w:left w:w="63" w:type="dxa"/>
+              <w:left w:w="53" w:type="dxa"/>
             </w:tcMar>
           </w:tcPr>
           <w:p>
@@ -1485,7 +1491,7 @@
             <w:tcBorders/>
             <w:shd w:color="auto" w:fill="auto" w:val="clear"/>
             <w:tcMar>
-              <w:left w:w="63" w:type="dxa"/>
+              <w:left w:w="53" w:type="dxa"/>
             </w:tcMar>
           </w:tcPr>
           <w:p>
@@ -1506,7 +1512,7 @@
             <w:tcBorders/>
             <w:shd w:color="auto" w:fill="auto" w:val="clear"/>
             <w:tcMar>
-              <w:left w:w="63" w:type="dxa"/>
+              <w:left w:w="53" w:type="dxa"/>
             </w:tcMar>
           </w:tcPr>
           <w:p>
@@ -1527,7 +1533,7 @@
             <w:tcBorders/>
             <w:shd w:color="auto" w:fill="auto" w:val="clear"/>
             <w:tcMar>
-              <w:left w:w="63" w:type="dxa"/>
+              <w:left w:w="53" w:type="dxa"/>
             </w:tcMar>
           </w:tcPr>
           <w:p>
@@ -1548,7 +1554,7 @@
             <w:tcBorders/>
             <w:shd w:color="auto" w:fill="auto" w:val="clear"/>
             <w:tcMar>
-              <w:left w:w="63" w:type="dxa"/>
+              <w:left w:w="53" w:type="dxa"/>
             </w:tcMar>
           </w:tcPr>
           <w:p>
@@ -1575,7 +1581,7 @@
             <w:tcBorders/>
             <w:shd w:color="auto" w:fill="auto" w:val="clear"/>
             <w:tcMar>
-              <w:left w:w="63" w:type="dxa"/>
+              <w:left w:w="53" w:type="dxa"/>
             </w:tcMar>
           </w:tcPr>
           <w:p>
@@ -1599,7 +1605,7 @@
             <w:tcBorders/>
             <w:shd w:color="auto" w:fill="auto" w:val="clear"/>
             <w:tcMar>
-              <w:left w:w="63" w:type="dxa"/>
+              <w:left w:w="53" w:type="dxa"/>
             </w:tcMar>
           </w:tcPr>
           <w:p>
@@ -1620,7 +1626,7 @@
             <w:tcBorders/>
             <w:shd w:color="auto" w:fill="auto" w:val="clear"/>
             <w:tcMar>
-              <w:left w:w="63" w:type="dxa"/>
+              <w:left w:w="53" w:type="dxa"/>
             </w:tcMar>
           </w:tcPr>
           <w:p>
@@ -1641,7 +1647,7 @@
             <w:tcBorders/>
             <w:shd w:color="auto" w:fill="auto" w:val="clear"/>
             <w:tcMar>
-              <w:left w:w="63" w:type="dxa"/>
+              <w:left w:w="53" w:type="dxa"/>
             </w:tcMar>
           </w:tcPr>
           <w:p>
@@ -1662,7 +1668,7 @@
             <w:tcBorders/>
             <w:shd w:color="auto" w:fill="auto" w:val="clear"/>
             <w:tcMar>
-              <w:left w:w="63" w:type="dxa"/>
+              <w:left w:w="53" w:type="dxa"/>
             </w:tcMar>
           </w:tcPr>
           <w:p>
@@ -1689,7 +1695,7 @@
             <w:tcBorders/>
             <w:shd w:color="auto" w:fill="auto" w:val="clear"/>
             <w:tcMar>
-              <w:left w:w="63" w:type="dxa"/>
+              <w:left w:w="53" w:type="dxa"/>
             </w:tcMar>
           </w:tcPr>
           <w:p>
@@ -1713,7 +1719,7 @@
             <w:tcBorders/>
             <w:shd w:color="auto" w:fill="auto" w:val="clear"/>
             <w:tcMar>
-              <w:left w:w="63" w:type="dxa"/>
+              <w:left w:w="53" w:type="dxa"/>
             </w:tcMar>
           </w:tcPr>
           <w:p>
@@ -1733,7 +1739,7 @@
             <w:tcBorders/>
             <w:shd w:color="auto" w:fill="auto" w:val="clear"/>
             <w:tcMar>
-              <w:left w:w="63" w:type="dxa"/>
+              <w:left w:w="53" w:type="dxa"/>
             </w:tcMar>
           </w:tcPr>
           <w:p>
@@ -1753,7 +1759,7 @@
             <w:tcBorders/>
             <w:shd w:color="auto" w:fill="auto" w:val="clear"/>
             <w:tcMar>
-              <w:left w:w="63" w:type="dxa"/>
+              <w:left w:w="53" w:type="dxa"/>
             </w:tcMar>
           </w:tcPr>
           <w:p>
@@ -1774,7 +1780,7 @@
             <w:tcBorders/>
             <w:shd w:color="auto" w:fill="auto" w:val="clear"/>
             <w:tcMar>
-              <w:left w:w="63" w:type="dxa"/>
+              <w:left w:w="53" w:type="dxa"/>
             </w:tcMar>
           </w:tcPr>
           <w:p>
@@ -1795,7 +1801,7 @@
             <w:tcBorders/>
             <w:shd w:color="auto" w:fill="auto" w:val="clear"/>
             <w:tcMar>
-              <w:left w:w="63" w:type="dxa"/>
+              <w:left w:w="53" w:type="dxa"/>
             </w:tcMar>
           </w:tcPr>
           <w:p>
@@ -1819,7 +1825,7 @@
             <w:tcBorders/>
             <w:shd w:color="auto" w:fill="auto" w:val="clear"/>
             <w:tcMar>
-              <w:left w:w="63" w:type="dxa"/>
+              <w:left w:w="53" w:type="dxa"/>
             </w:tcMar>
           </w:tcPr>
           <w:p>
@@ -1840,7 +1846,7 @@
             <w:tcBorders/>
             <w:shd w:color="auto" w:fill="auto" w:val="clear"/>
             <w:tcMar>
-              <w:left w:w="63" w:type="dxa"/>
+              <w:left w:w="53" w:type="dxa"/>
             </w:tcMar>
           </w:tcPr>
           <w:p>
@@ -1861,7 +1867,7 @@
             <w:tcBorders/>
             <w:shd w:color="auto" w:fill="auto" w:val="clear"/>
             <w:tcMar>
-              <w:left w:w="63" w:type="dxa"/>
+              <w:left w:w="53" w:type="dxa"/>
             </w:tcMar>
           </w:tcPr>
           <w:p>
@@ -1882,7 +1888,7 @@
             <w:tcBorders/>
             <w:shd w:color="auto" w:fill="auto" w:val="clear"/>
             <w:tcMar>
-              <w:left w:w="63" w:type="dxa"/>
+              <w:left w:w="53" w:type="dxa"/>
             </w:tcMar>
           </w:tcPr>
           <w:p>
@@ -1903,7 +1909,7 @@
             <w:tcBorders/>
             <w:shd w:color="auto" w:fill="auto" w:val="clear"/>
             <w:tcMar>
-              <w:left w:w="63" w:type="dxa"/>
+              <w:left w:w="53" w:type="dxa"/>
             </w:tcMar>
           </w:tcPr>
           <w:p>
@@ -2286,7 +2292,19 @@
         <w:rPr>
           <w:color w:val="3333FF"/>
         </w:rPr>
-        <w:t>(under development)</w:t>
+        <w:t>(</w:t>
+      </w:r>
+      <w:r>
+        <w:rPr>
+          <w:color w:val="3333FF"/>
+        </w:rPr>
+        <w:t>done</w:t>
+      </w:r>
+      <w:r>
+        <w:rPr>
+          <w:color w:val="3333FF"/>
+        </w:rPr>
+        <w:t>)</w:t>
       </w:r>
     </w:p>
     <w:p>
@@ -2332,19 +2350,7 @@
         <w:rPr>
           <w:color w:val="3333FF"/>
         </w:rPr>
-        <w:t>(</w:t>
-      </w:r>
-      <w:r>
-        <w:rPr>
-          <w:color w:val="3333FF"/>
-        </w:rPr>
-        <w:t>is this for reporting purposes? If so, no need to do this.</w:t>
-      </w:r>
-      <w:r>
-        <w:rPr>
-          <w:color w:val="3333FF"/>
-        </w:rPr>
-        <w:t>)</w:t>
+        <w:t>(is this for reporting purposes? If so, no need to do this.)</w:t>
       </w:r>
       <w:bookmarkEnd w:id="2"/>
       <w:r>
@@ -2385,6 +2391,12 @@
         <w:rPr/>
         <w:t xml:space="preserve">Filter lists of competitors by branch in the loan assessment </w:t>
       </w:r>
+      <w:r>
+        <w:rPr>
+          <w:color w:val="3333FF"/>
+        </w:rPr>
+        <w:t>(done)</w:t>
+      </w:r>
     </w:p>
     <w:p>
       <w:pPr>
@@ -2399,16 +2411,18 @@
         <w:rPr/>
         <w:t xml:space="preserve">Show client Net Take Home Pay in Client details under loan record for approval purposes. </w:t>
       </w:r>
-      <w:bookmarkStart w:id="3" w:name="__DdeLink__263_46480473"/>
+      <w:bookmarkStart w:id="3" w:name="__DdeLink__275_1647773266"/>
       <w:bookmarkStart w:id="4" w:name="__DdeLink__251_845001198"/>
+      <w:bookmarkStart w:id="5" w:name="__DdeLink__263_46480473"/>
       <w:r>
         <w:rPr>
           <w:color w:val="3333FF"/>
         </w:rPr>
         <w:t>(done)</w:t>
       </w:r>
+      <w:bookmarkEnd w:id="3"/>
       <w:bookmarkEnd w:id="4"/>
-      <w:bookmarkEnd w:id="3"/>
+      <w:bookmarkEnd w:id="5"/>
       <w:r>
         <w:rPr/>
         <w:t xml:space="preserve"> </w:t>
@@ -2469,26 +2483,14 @@
         <w:rPr/>
         <w:t xml:space="preserve">Send also documents to the releasing branch if the client is in another branch and ready for printing. </w:t>
       </w:r>
-      <w:bookmarkStart w:id="5" w:name="__DdeLink__251_8450011981"/>
-      <w:r>
-        <w:rPr>
-          <w:color w:val="3333FF"/>
-        </w:rPr>
-        <w:t>(</w:t>
-      </w:r>
-      <w:r>
-        <w:rPr>
-          <w:color w:val="3333FF"/>
-        </w:rPr>
-        <w:t>what documents?</w:t>
-      </w:r>
-      <w:r>
-        <w:rPr>
-          <w:color w:val="3333FF"/>
-        </w:rPr>
-        <w:t>)</w:t>
-      </w:r>
-      <w:bookmarkEnd w:id="5"/>
+      <w:bookmarkStart w:id="6" w:name="__DdeLink__251_8450011981"/>
+      <w:r>
+        <w:rPr>
+          <w:color w:val="3333FF"/>
+        </w:rPr>
+        <w:t>(what documents?)</w:t>
+      </w:r>
+      <w:bookmarkEnd w:id="6"/>
       <w:r>
         <w:rPr/>
         <w:t xml:space="preserve"> </w:t>
@@ -2559,14 +2561,14 @@
         <w:rPr/>
         <w:t xml:space="preserve">Alert shall be made for actual releases not equal to the approved amount but should not be released beyond the approved amount. </w:t>
       </w:r>
-      <w:bookmarkStart w:id="6" w:name="__DdeLink__255_1224131686"/>
+      <w:bookmarkStart w:id="7" w:name="__DdeLink__255_1224131686"/>
       <w:r>
         <w:rPr>
           <w:color w:val="3333FF"/>
         </w:rPr>
         <w:t>(done)</w:t>
       </w:r>
-      <w:bookmarkEnd w:id="6"/>
+      <w:bookmarkEnd w:id="7"/>
       <w:r>
         <w:rPr/>
         <w:t xml:space="preserve"> </w:t>
@@ -2587,14 +2589,14 @@
         <w:rPr/>
         <w:t xml:space="preserve">Cancellation of transactions even after actual releases </w:t>
       </w:r>
-      <w:bookmarkStart w:id="7" w:name="__DdeLink__255_12241316861"/>
+      <w:bookmarkStart w:id="8" w:name="__DdeLink__255_12241316861"/>
       <w:r>
         <w:rPr>
           <w:color w:val="3333FF"/>
         </w:rPr>
         <w:t>(done)</w:t>
       </w:r>
-      <w:bookmarkEnd w:id="7"/>
+      <w:bookmarkEnd w:id="8"/>
       <w:r>
         <w:rPr/>
         <w:t xml:space="preserve"> </w:t>

</xml_diff>

<commit_message>
bug fixes.. lots of bugs..
</commit_message>
<xml_diff>
--- a/_documents/demo updates/System update - with comments from Bryan.docx
+++ b/_documents/demo updates/System update - with comments from Bryan.docx
@@ -95,7 +95,19 @@
         <w:rPr>
           <w:color w:val="3333FF"/>
         </w:rPr>
-        <w:t>(under development)</w:t>
+        <w:t>(</w:t>
+      </w:r>
+      <w:r>
+        <w:rPr>
+          <w:color w:val="3333FF"/>
+        </w:rPr>
+        <w:t>done</w:t>
+      </w:r>
+      <w:r>
+        <w:rPr>
+          <w:color w:val="3333FF"/>
+        </w:rPr>
+        <w:t>)</w:t>
       </w:r>
     </w:p>
     <w:p>
@@ -1211,7 +1223,13 @@
         <w:rPr>
           <w:color w:val="3333FF"/>
         </w:rPr>
-        <w:t>(available on next demo)</w:t>
+        <w:t xml:space="preserve">(available on next demo) </w:t>
+      </w:r>
+      <w:r>
+        <w:rPr>
+          <w:color w:val="3333FF"/>
+        </w:rPr>
+        <w:t>(done)</w:t>
       </w:r>
     </w:p>
     <w:p>
@@ -1329,10 +1347,10 @@
         <w:tblStyle w:val="TableGrid"/>
         <w:tblW w:w="9349" w:type="dxa"/>
         <w:jc w:val="left"/>
-        <w:tblInd w:w="-55" w:type="dxa"/>
+        <w:tblInd w:w="-60" w:type="dxa"/>
         <w:tblCellMar>
           <w:top w:w="0" w:type="dxa"/>
-          <w:left w:w="53" w:type="dxa"/>
+          <w:left w:w="48" w:type="dxa"/>
           <w:bottom w:w="0" w:type="dxa"/>
           <w:right w:w="108" w:type="dxa"/>
         </w:tblCellMar>
@@ -1353,7 +1371,7 @@
             <w:tcBorders/>
             <w:shd w:color="auto" w:fill="auto" w:val="clear"/>
             <w:tcMar>
-              <w:left w:w="53" w:type="dxa"/>
+              <w:left w:w="48" w:type="dxa"/>
             </w:tcMar>
           </w:tcPr>
           <w:p>
@@ -1380,7 +1398,7 @@
             <w:tcBorders/>
             <w:shd w:color="auto" w:fill="auto" w:val="clear"/>
             <w:tcMar>
-              <w:left w:w="53" w:type="dxa"/>
+              <w:left w:w="48" w:type="dxa"/>
             </w:tcMar>
           </w:tcPr>
           <w:p>
@@ -1407,7 +1425,7 @@
             <w:tcBorders/>
             <w:shd w:color="auto" w:fill="auto" w:val="clear"/>
             <w:tcMar>
-              <w:left w:w="53" w:type="dxa"/>
+              <w:left w:w="48" w:type="dxa"/>
             </w:tcMar>
           </w:tcPr>
           <w:p>
@@ -1434,7 +1452,7 @@
             <w:tcBorders/>
             <w:shd w:color="auto" w:fill="auto" w:val="clear"/>
             <w:tcMar>
-              <w:left w:w="53" w:type="dxa"/>
+              <w:left w:w="48" w:type="dxa"/>
             </w:tcMar>
           </w:tcPr>
           <w:p>
@@ -1461,7 +1479,7 @@
             <w:tcBorders/>
             <w:shd w:color="auto" w:fill="auto" w:val="clear"/>
             <w:tcMar>
-              <w:left w:w="53" w:type="dxa"/>
+              <w:left w:w="48" w:type="dxa"/>
             </w:tcMar>
           </w:tcPr>
           <w:p>
@@ -1491,7 +1509,7 @@
             <w:tcBorders/>
             <w:shd w:color="auto" w:fill="auto" w:val="clear"/>
             <w:tcMar>
-              <w:left w:w="53" w:type="dxa"/>
+              <w:left w:w="48" w:type="dxa"/>
             </w:tcMar>
           </w:tcPr>
           <w:p>
@@ -1512,7 +1530,7 @@
             <w:tcBorders/>
             <w:shd w:color="auto" w:fill="auto" w:val="clear"/>
             <w:tcMar>
-              <w:left w:w="53" w:type="dxa"/>
+              <w:left w:w="48" w:type="dxa"/>
             </w:tcMar>
           </w:tcPr>
           <w:p>
@@ -1533,7 +1551,7 @@
             <w:tcBorders/>
             <w:shd w:color="auto" w:fill="auto" w:val="clear"/>
             <w:tcMar>
-              <w:left w:w="53" w:type="dxa"/>
+              <w:left w:w="48" w:type="dxa"/>
             </w:tcMar>
           </w:tcPr>
           <w:p>
@@ -1554,7 +1572,7 @@
             <w:tcBorders/>
             <w:shd w:color="auto" w:fill="auto" w:val="clear"/>
             <w:tcMar>
-              <w:left w:w="53" w:type="dxa"/>
+              <w:left w:w="48" w:type="dxa"/>
             </w:tcMar>
           </w:tcPr>
           <w:p>
@@ -1581,7 +1599,7 @@
             <w:tcBorders/>
             <w:shd w:color="auto" w:fill="auto" w:val="clear"/>
             <w:tcMar>
-              <w:left w:w="53" w:type="dxa"/>
+              <w:left w:w="48" w:type="dxa"/>
             </w:tcMar>
           </w:tcPr>
           <w:p>
@@ -1605,7 +1623,7 @@
             <w:tcBorders/>
             <w:shd w:color="auto" w:fill="auto" w:val="clear"/>
             <w:tcMar>
-              <w:left w:w="53" w:type="dxa"/>
+              <w:left w:w="48" w:type="dxa"/>
             </w:tcMar>
           </w:tcPr>
           <w:p>
@@ -1626,7 +1644,7 @@
             <w:tcBorders/>
             <w:shd w:color="auto" w:fill="auto" w:val="clear"/>
             <w:tcMar>
-              <w:left w:w="53" w:type="dxa"/>
+              <w:left w:w="48" w:type="dxa"/>
             </w:tcMar>
           </w:tcPr>
           <w:p>
@@ -1647,7 +1665,7 @@
             <w:tcBorders/>
             <w:shd w:color="auto" w:fill="auto" w:val="clear"/>
             <w:tcMar>
-              <w:left w:w="53" w:type="dxa"/>
+              <w:left w:w="48" w:type="dxa"/>
             </w:tcMar>
           </w:tcPr>
           <w:p>
@@ -1668,7 +1686,7 @@
             <w:tcBorders/>
             <w:shd w:color="auto" w:fill="auto" w:val="clear"/>
             <w:tcMar>
-              <w:left w:w="53" w:type="dxa"/>
+              <w:left w:w="48" w:type="dxa"/>
             </w:tcMar>
           </w:tcPr>
           <w:p>
@@ -1695,7 +1713,7 @@
             <w:tcBorders/>
             <w:shd w:color="auto" w:fill="auto" w:val="clear"/>
             <w:tcMar>
-              <w:left w:w="53" w:type="dxa"/>
+              <w:left w:w="48" w:type="dxa"/>
             </w:tcMar>
           </w:tcPr>
           <w:p>
@@ -1719,7 +1737,7 @@
             <w:tcBorders/>
             <w:shd w:color="auto" w:fill="auto" w:val="clear"/>
             <w:tcMar>
-              <w:left w:w="53" w:type="dxa"/>
+              <w:left w:w="48" w:type="dxa"/>
             </w:tcMar>
           </w:tcPr>
           <w:p>
@@ -1739,7 +1757,7 @@
             <w:tcBorders/>
             <w:shd w:color="auto" w:fill="auto" w:val="clear"/>
             <w:tcMar>
-              <w:left w:w="53" w:type="dxa"/>
+              <w:left w:w="48" w:type="dxa"/>
             </w:tcMar>
           </w:tcPr>
           <w:p>
@@ -1759,7 +1777,7 @@
             <w:tcBorders/>
             <w:shd w:color="auto" w:fill="auto" w:val="clear"/>
             <w:tcMar>
-              <w:left w:w="53" w:type="dxa"/>
+              <w:left w:w="48" w:type="dxa"/>
             </w:tcMar>
           </w:tcPr>
           <w:p>
@@ -1780,7 +1798,7 @@
             <w:tcBorders/>
             <w:shd w:color="auto" w:fill="auto" w:val="clear"/>
             <w:tcMar>
-              <w:left w:w="53" w:type="dxa"/>
+              <w:left w:w="48" w:type="dxa"/>
             </w:tcMar>
           </w:tcPr>
           <w:p>
@@ -1801,7 +1819,7 @@
             <w:tcBorders/>
             <w:shd w:color="auto" w:fill="auto" w:val="clear"/>
             <w:tcMar>
-              <w:left w:w="53" w:type="dxa"/>
+              <w:left w:w="48" w:type="dxa"/>
             </w:tcMar>
           </w:tcPr>
           <w:p>
@@ -1825,7 +1843,7 @@
             <w:tcBorders/>
             <w:shd w:color="auto" w:fill="auto" w:val="clear"/>
             <w:tcMar>
-              <w:left w:w="53" w:type="dxa"/>
+              <w:left w:w="48" w:type="dxa"/>
             </w:tcMar>
           </w:tcPr>
           <w:p>
@@ -1846,7 +1864,7 @@
             <w:tcBorders/>
             <w:shd w:color="auto" w:fill="auto" w:val="clear"/>
             <w:tcMar>
-              <w:left w:w="53" w:type="dxa"/>
+              <w:left w:w="48" w:type="dxa"/>
             </w:tcMar>
           </w:tcPr>
           <w:p>
@@ -1867,7 +1885,7 @@
             <w:tcBorders/>
             <w:shd w:color="auto" w:fill="auto" w:val="clear"/>
             <w:tcMar>
-              <w:left w:w="53" w:type="dxa"/>
+              <w:left w:w="48" w:type="dxa"/>
             </w:tcMar>
           </w:tcPr>
           <w:p>
@@ -1888,7 +1906,7 @@
             <w:tcBorders/>
             <w:shd w:color="auto" w:fill="auto" w:val="clear"/>
             <w:tcMar>
-              <w:left w:w="53" w:type="dxa"/>
+              <w:left w:w="48" w:type="dxa"/>
             </w:tcMar>
           </w:tcPr>
           <w:p>
@@ -1909,7 +1927,7 @@
             <w:tcBorders/>
             <w:shd w:color="auto" w:fill="auto" w:val="clear"/>
             <w:tcMar>
-              <w:left w:w="53" w:type="dxa"/>
+              <w:left w:w="48" w:type="dxa"/>
             </w:tcMar>
           </w:tcPr>
           <w:p>
@@ -2292,19 +2310,7 @@
         <w:rPr>
           <w:color w:val="3333FF"/>
         </w:rPr>
-        <w:t>(</w:t>
-      </w:r>
-      <w:r>
-        <w:rPr>
-          <w:color w:val="3333FF"/>
-        </w:rPr>
-        <w:t>done</w:t>
-      </w:r>
-      <w:r>
-        <w:rPr>
-          <w:color w:val="3333FF"/>
-        </w:rPr>
-        <w:t>)</w:t>
+        <w:t>(done)</w:t>
       </w:r>
     </w:p>
     <w:p>
@@ -2391,6 +2397,8 @@
         <w:rPr/>
         <w:t xml:space="preserve">Filter lists of competitors by branch in the loan assessment </w:t>
       </w:r>
+      <w:bookmarkStart w:id="3" w:name="__DdeLink__279_208336452"/>
+      <w:bookmarkEnd w:id="3"/>
       <w:r>
         <w:rPr>
           <w:color w:val="3333FF"/>
@@ -2411,18 +2419,18 @@
         <w:rPr/>
         <w:t xml:space="preserve">Show client Net Take Home Pay in Client details under loan record for approval purposes. </w:t>
       </w:r>
-      <w:bookmarkStart w:id="3" w:name="__DdeLink__275_1647773266"/>
-      <w:bookmarkStart w:id="4" w:name="__DdeLink__251_845001198"/>
-      <w:bookmarkStart w:id="5" w:name="__DdeLink__263_46480473"/>
+      <w:bookmarkStart w:id="4" w:name="__DdeLink__263_46480473"/>
+      <w:bookmarkStart w:id="5" w:name="__DdeLink__251_845001198"/>
+      <w:bookmarkStart w:id="6" w:name="__DdeLink__275_1647773266"/>
       <w:r>
         <w:rPr>
           <w:color w:val="3333FF"/>
         </w:rPr>
         <w:t>(done)</w:t>
       </w:r>
-      <w:bookmarkEnd w:id="3"/>
       <w:bookmarkEnd w:id="4"/>
       <w:bookmarkEnd w:id="5"/>
+      <w:bookmarkEnd w:id="6"/>
       <w:r>
         <w:rPr/>
         <w:t xml:space="preserve"> </w:t>
@@ -2463,7 +2471,9 @@
           <w:ilvl w:val="0"/>
           <w:numId w:val="5"/>
         </w:numPr>
-        <w:rPr/>
+        <w:rPr>
+          <w:color w:val="3333FF"/>
+        </w:rPr>
       </w:pPr>
       <w:r>
         <w:rPr/>
@@ -2483,14 +2493,14 @@
         <w:rPr/>
         <w:t xml:space="preserve">Send also documents to the releasing branch if the client is in another branch and ready for printing. </w:t>
       </w:r>
-      <w:bookmarkStart w:id="6" w:name="__DdeLink__251_8450011981"/>
+      <w:bookmarkStart w:id="7" w:name="__DdeLink__251_8450011981"/>
       <w:r>
         <w:rPr>
           <w:color w:val="3333FF"/>
         </w:rPr>
         <w:t>(what documents?)</w:t>
       </w:r>
-      <w:bookmarkEnd w:id="6"/>
+      <w:bookmarkEnd w:id="7"/>
       <w:r>
         <w:rPr/>
         <w:t xml:space="preserve"> </w:t>
@@ -2507,7 +2517,13 @@
       </w:pPr>
       <w:r>
         <w:rPr/>
-        <w:t>LPPP Computation (Charges) – general rule: 1.00 for every 1,000 times term of loan but not to exceed 24 months</w:t>
+        <w:t xml:space="preserve">LPPP Computation (Charges) – general rule: 1.00 for every 1,000 times term of loan but not to exceed 24 months </w:t>
+      </w:r>
+      <w:r>
+        <w:rPr>
+          <w:color w:val="3333FF"/>
+        </w:rPr>
+        <w:t>(done)</w:t>
       </w:r>
     </w:p>
     <w:p>
@@ -2521,7 +2537,25 @@
       </w:pPr>
       <w:r>
         <w:rPr/>
-        <w:t>DEPED (regular) – maximum of 12 regardless of the term of loan</w:t>
+        <w:t xml:space="preserve">DEPED (regular) – maximum of 12 regardless of the term of loan </w:t>
+      </w:r>
+      <w:r>
+        <w:rPr>
+          <w:color w:val="3333FF"/>
+        </w:rPr>
+        <w:t xml:space="preserve">(done – </w:t>
+      </w:r>
+      <w:r>
+        <w:rPr>
+          <w:color w:val="3333FF"/>
+        </w:rPr>
+        <w:t>to be managed by users with rights</w:t>
+      </w:r>
+      <w:r>
+        <w:rPr>
+          <w:color w:val="3333FF"/>
+        </w:rPr>
+        <w:t>)</w:t>
       </w:r>
     </w:p>
     <w:p>
@@ -2561,14 +2595,14 @@
         <w:rPr/>
         <w:t xml:space="preserve">Alert shall be made for actual releases not equal to the approved amount but should not be released beyond the approved amount. </w:t>
       </w:r>
-      <w:bookmarkStart w:id="7" w:name="__DdeLink__255_1224131686"/>
+      <w:bookmarkStart w:id="8" w:name="__DdeLink__255_1224131686"/>
       <w:r>
         <w:rPr>
           <w:color w:val="3333FF"/>
         </w:rPr>
         <w:t>(done)</w:t>
       </w:r>
-      <w:bookmarkEnd w:id="7"/>
+      <w:bookmarkEnd w:id="8"/>
       <w:r>
         <w:rPr/>
         <w:t xml:space="preserve"> </w:t>
@@ -2589,14 +2623,14 @@
         <w:rPr/>
         <w:t xml:space="preserve">Cancellation of transactions even after actual releases </w:t>
       </w:r>
-      <w:bookmarkStart w:id="8" w:name="__DdeLink__255_12241316861"/>
+      <w:bookmarkStart w:id="9" w:name="__DdeLink__255_12241316861"/>
       <w:r>
         <w:rPr>
           <w:color w:val="3333FF"/>
         </w:rPr>
         <w:t>(done)</w:t>
       </w:r>
-      <w:bookmarkEnd w:id="8"/>
+      <w:bookmarkEnd w:id="9"/>
       <w:r>
         <w:rPr/>
         <w:t xml:space="preserve"> </w:t>

</xml_diff>